<commit_message>
Terminado el modelo simple con pytorch y red guardada y entrenada
</commit_message>
<xml_diff>
--- a/python/Resultados entrenamiento.docx
+++ b/python/Resultados entrenamiento.docx
@@ -52,12 +52,12 @@
           <wp:inline distB="114300" distT="114300" distL="114300" distR="114300">
             <wp:extent cx="5731200" cy="2438400"/>
             <wp:effectExtent b="0" l="0" r="0" t="0"/>
-            <wp:docPr id="2" name="image1.png"/>
+            <wp:docPr id="4" name="image2.png"/>
             <a:graphic>
               <a:graphicData uri="http://schemas.openxmlformats.org/drawingml/2006/picture">
                 <pic:pic>
                   <pic:nvPicPr>
-                    <pic:cNvPr id="0" name="image1.png"/>
+                    <pic:cNvPr id="0" name="image2.png"/>
                     <pic:cNvPicPr preferRelativeResize="0"/>
                   </pic:nvPicPr>
                   <pic:blipFill>
@@ -98,12 +98,12 @@
           <wp:inline distB="114300" distT="114300" distL="114300" distR="114300">
             <wp:extent cx="2105025" cy="390525"/>
             <wp:effectExtent b="0" l="0" r="0" t="0"/>
-            <wp:docPr id="1" name="image2.png"/>
+            <wp:docPr id="3" name="image1.png"/>
             <a:graphic>
               <a:graphicData uri="http://schemas.openxmlformats.org/drawingml/2006/picture">
                 <pic:pic>
                   <pic:nvPicPr>
-                    <pic:cNvPr id="0" name="image2.png"/>
+                    <pic:cNvPr id="0" name="image1.png"/>
                     <pic:cNvPicPr preferRelativeResize="0"/>
                   </pic:nvPicPr>
                   <pic:blipFill>
@@ -133,6 +133,137 @@
         </w:rPr>
       </w:r>
     </w:p>
+    <w:p>
+      <w:pPr>
+        <w:ind w:left="0" w:firstLine="0"/>
+        <w:rPr/>
+      </w:pPr>
+      <w:r>
+        <w:rPr>
+          <w:rtl w:val="0"/>
+        </w:rPr>
+      </w:r>
+    </w:p>
+    <w:p>
+      <w:pPr>
+        <w:numPr>
+          <w:ilvl w:val="0"/>
+          <w:numId w:val="2"/>
+        </w:numPr>
+        <w:ind w:left="720" w:hanging="360"/>
+        <w:rPr>
+          <w:u w:val="none"/>
+        </w:rPr>
+      </w:pPr>
+      <w:r>
+        <w:rPr>
+          <w:rtl w:val="0"/>
+        </w:rPr>
+        <w:t xml:space="preserve">1er entrenamiento con Pytorch (modelo simple) - 23/10/24 (17:50- 18:53)</w:t>
+      </w:r>
+    </w:p>
+    <w:p>
+      <w:pPr>
+        <w:ind w:left="0" w:firstLine="0"/>
+        <w:rPr/>
+      </w:pPr>
+      <w:r>
+        <w:rPr/>
+        <w:drawing>
+          <wp:inline distB="114300" distT="114300" distL="114300" distR="114300">
+            <wp:extent cx="3824288" cy="3225090"/>
+            <wp:effectExtent b="0" l="0" r="0" t="0"/>
+            <wp:docPr id="2" name="image4.png"/>
+            <a:graphic>
+              <a:graphicData uri="http://schemas.openxmlformats.org/drawingml/2006/picture">
+                <pic:pic>
+                  <pic:nvPicPr>
+                    <pic:cNvPr id="0" name="image4.png"/>
+                    <pic:cNvPicPr preferRelativeResize="0"/>
+                  </pic:nvPicPr>
+                  <pic:blipFill>
+                    <a:blip r:embed="rId8"/>
+                    <a:srcRect b="0" l="0" r="0" t="0"/>
+                    <a:stretch>
+                      <a:fillRect/>
+                    </a:stretch>
+                  </pic:blipFill>
+                  <pic:spPr>
+                    <a:xfrm>
+                      <a:off x="0" y="0"/>
+                      <a:ext cx="3824288" cy="3225090"/>
+                    </a:xfrm>
+                    <a:prstGeom prst="rect"/>
+                    <a:ln/>
+                  </pic:spPr>
+                </pic:pic>
+              </a:graphicData>
+            </a:graphic>
+          </wp:inline>
+        </w:drawing>
+      </w:r>
+      <w:r>
+        <w:rPr/>
+        <w:drawing>
+          <wp:inline distB="114300" distT="114300" distL="114300" distR="114300">
+            <wp:extent cx="4491038" cy="1559181"/>
+            <wp:effectExtent b="0" l="0" r="0" t="0"/>
+            <wp:docPr id="1" name="image3.png"/>
+            <a:graphic>
+              <a:graphicData uri="http://schemas.openxmlformats.org/drawingml/2006/picture">
+                <pic:pic>
+                  <pic:nvPicPr>
+                    <pic:cNvPr id="0" name="image3.png"/>
+                    <pic:cNvPicPr preferRelativeResize="0"/>
+                  </pic:nvPicPr>
+                  <pic:blipFill>
+                    <a:blip r:embed="rId9"/>
+                    <a:srcRect b="0" l="0" r="0" t="0"/>
+                    <a:stretch>
+                      <a:fillRect/>
+                    </a:stretch>
+                  </pic:blipFill>
+                  <pic:spPr>
+                    <a:xfrm>
+                      <a:off x="0" y="0"/>
+                      <a:ext cx="4491038" cy="1559181"/>
+                    </a:xfrm>
+                    <a:prstGeom prst="rect"/>
+                    <a:ln/>
+                  </pic:spPr>
+                </pic:pic>
+              </a:graphicData>
+            </a:graphic>
+          </wp:inline>
+        </w:drawing>
+      </w:r>
+      <w:r>
+        <w:rPr>
+          <w:rtl w:val="0"/>
+        </w:rPr>
+      </w:r>
+    </w:p>
+    <w:p>
+      <w:pPr>
+        <w:rPr/>
+      </w:pPr>
+      <w:r>
+        <w:rPr>
+          <w:rtl w:val="0"/>
+        </w:rPr>
+      </w:r>
+    </w:p>
+    <w:p>
+      <w:pPr>
+        <w:ind w:left="0" w:firstLine="0"/>
+        <w:rPr/>
+      </w:pPr>
+      <w:r>
+        <w:rPr>
+          <w:rtl w:val="0"/>
+        </w:rPr>
+      </w:r>
+    </w:p>
     <w:sectPr>
       <w:pgSz w:h="16834" w:w="11909" w:orient="portrait"/>
       <w:pgMar w:bottom="1440" w:top="1440" w:left="1440" w:right="1440" w:header="720" w:footer="720"/>
@@ -254,8 +385,121 @@
       </w:rPr>
     </w:lvl>
   </w:abstractNum>
+  <w:abstractNum w:abstractNumId="2">
+    <w:lvl w:ilvl="0">
+      <w:start w:val="1"/>
+      <w:numFmt w:val="bullet"/>
+      <w:lvlText w:val="❖"/>
+      <w:lvlJc w:val="left"/>
+      <w:pPr>
+        <w:ind w:left="720" w:hanging="360"/>
+      </w:pPr>
+      <w:rPr>
+        <w:u w:val="none"/>
+      </w:rPr>
+    </w:lvl>
+    <w:lvl w:ilvl="1">
+      <w:start w:val="1"/>
+      <w:numFmt w:val="bullet"/>
+      <w:lvlText w:val="➢"/>
+      <w:lvlJc w:val="left"/>
+      <w:pPr>
+        <w:ind w:left="1440" w:hanging="360"/>
+      </w:pPr>
+      <w:rPr>
+        <w:u w:val="none"/>
+      </w:rPr>
+    </w:lvl>
+    <w:lvl w:ilvl="2">
+      <w:start w:val="1"/>
+      <w:numFmt w:val="bullet"/>
+      <w:lvlText w:val="■"/>
+      <w:lvlJc w:val="left"/>
+      <w:pPr>
+        <w:ind w:left="2160" w:hanging="360"/>
+      </w:pPr>
+      <w:rPr>
+        <w:u w:val="none"/>
+      </w:rPr>
+    </w:lvl>
+    <w:lvl w:ilvl="3">
+      <w:start w:val="1"/>
+      <w:numFmt w:val="bullet"/>
+      <w:lvlText w:val="●"/>
+      <w:lvlJc w:val="left"/>
+      <w:pPr>
+        <w:ind w:left="2880" w:hanging="360"/>
+      </w:pPr>
+      <w:rPr>
+        <w:u w:val="none"/>
+      </w:rPr>
+    </w:lvl>
+    <w:lvl w:ilvl="4">
+      <w:start w:val="1"/>
+      <w:numFmt w:val="bullet"/>
+      <w:lvlText w:val="◆"/>
+      <w:lvlJc w:val="left"/>
+      <w:pPr>
+        <w:ind w:left="3600" w:hanging="360"/>
+      </w:pPr>
+      <w:rPr>
+        <w:u w:val="none"/>
+      </w:rPr>
+    </w:lvl>
+    <w:lvl w:ilvl="5">
+      <w:start w:val="1"/>
+      <w:numFmt w:val="bullet"/>
+      <w:lvlText w:val="➢"/>
+      <w:lvlJc w:val="left"/>
+      <w:pPr>
+        <w:ind w:left="4320" w:hanging="360"/>
+      </w:pPr>
+      <w:rPr>
+        <w:u w:val="none"/>
+      </w:rPr>
+    </w:lvl>
+    <w:lvl w:ilvl="6">
+      <w:start w:val="1"/>
+      <w:numFmt w:val="bullet"/>
+      <w:lvlText w:val="■"/>
+      <w:lvlJc w:val="left"/>
+      <w:pPr>
+        <w:ind w:left="5040" w:hanging="360"/>
+      </w:pPr>
+      <w:rPr>
+        <w:u w:val="none"/>
+      </w:rPr>
+    </w:lvl>
+    <w:lvl w:ilvl="7">
+      <w:start w:val="1"/>
+      <w:numFmt w:val="bullet"/>
+      <w:lvlText w:val="●"/>
+      <w:lvlJc w:val="left"/>
+      <w:pPr>
+        <w:ind w:left="5760" w:hanging="360"/>
+      </w:pPr>
+      <w:rPr>
+        <w:u w:val="none"/>
+      </w:rPr>
+    </w:lvl>
+    <w:lvl w:ilvl="8">
+      <w:start w:val="1"/>
+      <w:numFmt w:val="bullet"/>
+      <w:lvlText w:val="◆"/>
+      <w:lvlJc w:val="left"/>
+      <w:pPr>
+        <w:ind w:left="6480" w:hanging="360"/>
+      </w:pPr>
+      <w:rPr>
+        <w:u w:val="none"/>
+      </w:rPr>
+    </w:lvl>
+  </w:abstractNum>
   <w:num w:numId="1">
     <w:abstractNumId w:val="1"/>
+  </w:num>
+  <w:num w:numId="2">
+    <w:abstractNumId w:val="2"/>
   </w:num>
 </w:numbering>
 </file>

</xml_diff>